<commit_message>
Adding a Powerpoint template of Einstein Motorsport Adding a template for general documents Adding the existing first Version of a "Entscheidungsdokumentation" Adding of the DataConcept file that describes the general handling of data in the telemetry system
</commit_message>
<xml_diff>
--- a/Concept/Entscheidungsdokumentation.docx
+++ b/Concept/Entscheidungsdokumentation.docx
@@ -3087,12 +3087,7 @@
         <w:t xml:space="preserve">Sehr großer Aufwand um gewünschte Ziele zu erreichen durch große Individualisierungsmöglichkeiten </w:t>
       </w:r>
       <w:r>
-        <w:t xml:space="preserve">und assemblernahe </w:t>
-      </w:r>
-      <w:bookmarkStart w:id="7" w:name="_GoBack"/>
-      <w:bookmarkEnd w:id="7"/>
-      <w:r>
-        <w:t>Programmierung</w:t>
+        <w:t>und assemblernahe Programmierung</w:t>
       </w:r>
     </w:p>
     <w:p>
@@ -3156,10 +3151,29 @@
           <w:numId w:val="2"/>
         </w:numPr>
       </w:pPr>
-      <w:bookmarkStart w:id="8" w:name="_Toc525934045"/>
+      <w:bookmarkStart w:id="7" w:name="_Toc525934045"/>
       <w:r>
         <w:t>C#</w:t>
       </w:r>
+      <w:bookmarkEnd w:id="7"/>
+    </w:p>
+    <w:p>
+      <w:pPr>
+        <w:pStyle w:val="berschrift3"/>
+        <w:numPr>
+          <w:ilvl w:val="2"/>
+          <w:numId w:val="2"/>
+        </w:numPr>
+      </w:pPr>
+      <w:r>
+        <w:t>WPF vs. Winforms</w:t>
+      </w:r>
+    </w:p>
+    <w:p>
+      <w:r>
+        <w:t>https://wpf-tutorial.com/about-wpf/wpf-vs-winforms/</w:t>
+      </w:r>
+      <w:bookmarkStart w:id="8" w:name="_GoBack"/>
       <w:bookmarkEnd w:id="8"/>
     </w:p>
     <w:p>
@@ -5419,7 +5433,7 @@
 </file>
 
 <file path=customXml/itemProps1.xml><?xml version="1.0" encoding="utf-8"?>
-<ds:datastoreItem xmlns:ds="http://schemas.openxmlformats.org/officeDocument/2006/customXml" ds:itemID="{652B50DD-692C-41B0-8A00-CCFFE68DFC1D}">
+<ds:datastoreItem xmlns:ds="http://schemas.openxmlformats.org/officeDocument/2006/customXml" ds:itemID="{5C0ACA68-72E9-49C2-BCC0-797B5264A639}">
   <ds:schemaRefs>
     <ds:schemaRef ds:uri="http://schemas.openxmlformats.org/officeDocument/2006/bibliography"/>
   </ds:schemaRefs>

</xml_diff>